<commit_message>
updated project skeleton and added csv data file
</commit_message>
<xml_diff>
--- a/project_skeleton.docx
+++ b/project_skeleton.docx
@@ -94,7 +94,15 @@
     </w:p>
     <w:p>
       <w:r>
-        <w:t>But if I want to stay in the Uk…</w:t>
+        <w:t xml:space="preserve">But if I want to stay in the </w:t>
+      </w:r>
+      <w:proofErr w:type="spellStart"/>
+      <w:r>
+        <w:t>Uk</w:t>
+      </w:r>
+      <w:proofErr w:type="spellEnd"/>
+      <w:r>
+        <w:t>…</w:t>
       </w:r>
     </w:p>
     <w:p>
@@ -191,8 +199,13 @@
         <w:t>-</w:t>
       </w:r>
       <w:r>
-        <w:t xml:space="preserve"> use jsonify</w:t>
-      </w:r>
+        <w:t xml:space="preserve"> use </w:t>
+      </w:r>
+      <w:proofErr w:type="spellStart"/>
+      <w:r>
+        <w:t>jsonify</w:t>
+      </w:r>
+      <w:proofErr w:type="spellEnd"/>
       <w:r>
         <w:t xml:space="preserve"> if needed</w:t>
       </w:r>
@@ -215,7 +228,15 @@
         <w:t>set</w:t>
       </w:r>
       <w:r>
-        <w:t xml:space="preserve"> (Python/pandas/numpy)</w:t>
+        <w:t xml:space="preserve"> (Python/pandas/</w:t>
+      </w:r>
+      <w:proofErr w:type="spellStart"/>
+      <w:r>
+        <w:t>numpy</w:t>
+      </w:r>
+      <w:proofErr w:type="spellEnd"/>
+      <w:r>
+        <w:t>)</w:t>
       </w:r>
     </w:p>
     <w:p>
@@ -239,7 +260,15 @@
         </w:numPr>
       </w:pPr>
       <w:r>
-        <w:t>Create 2 df (world data and UK data)</w:t>
+        <w:t xml:space="preserve">Create 2 </w:t>
+      </w:r>
+      <w:proofErr w:type="spellStart"/>
+      <w:r>
+        <w:t>df</w:t>
+      </w:r>
+      <w:proofErr w:type="spellEnd"/>
+      <w:r>
+        <w:t xml:space="preserve"> (world data and UK data)</w:t>
       </w:r>
     </w:p>
     <w:p>
@@ -262,8 +291,13 @@
       <w:r>
         <w:t>it to a database (</w:t>
       </w:r>
-      <w:r>
-        <w:t>sqlite)</w:t>
+      <w:proofErr w:type="spellStart"/>
+      <w:r>
+        <w:t>sqlite</w:t>
+      </w:r>
+      <w:proofErr w:type="spellEnd"/>
+      <w:r>
+        <w:t>)</w:t>
       </w:r>
     </w:p>
     <w:p>
@@ -275,11 +309,32 @@
         </w:numPr>
       </w:pPr>
       <w:r>
-        <w:t>Visualisations (javascript/plotly/html</w:t>
-      </w:r>
-      <w:r>
-        <w:t>/css</w:t>
-      </w:r>
+        <w:t>Visualisations (</w:t>
+      </w:r>
+      <w:proofErr w:type="spellStart"/>
+      <w:r>
+        <w:t>javascript</w:t>
+      </w:r>
+      <w:proofErr w:type="spellEnd"/>
+      <w:r>
+        <w:t>/</w:t>
+      </w:r>
+      <w:proofErr w:type="spellStart"/>
+      <w:r>
+        <w:t>plotly</w:t>
+      </w:r>
+      <w:proofErr w:type="spellEnd"/>
+      <w:r>
+        <w:t>/html</w:t>
+      </w:r>
+      <w:r>
+        <w:t>/</w:t>
+      </w:r>
+      <w:proofErr w:type="spellStart"/>
+      <w:r>
+        <w:t>css</w:t>
+      </w:r>
+      <w:proofErr w:type="spellEnd"/>
       <w:r>
         <w:t>)</w:t>
       </w:r>
@@ -289,7 +344,15 @@
         <w:pStyle w:val="ListParagraph"/>
       </w:pPr>
       <w:r>
-        <w:t>[include javascript/python library we have not used in class]</w:t>
+        <w:t xml:space="preserve">[include </w:t>
+      </w:r>
+      <w:proofErr w:type="spellStart"/>
+      <w:r>
+        <w:t>javascript</w:t>
+      </w:r>
+      <w:proofErr w:type="spellEnd"/>
+      <w:r>
+        <w:t>/python library we have not used in class]</w:t>
       </w:r>
     </w:p>
     <w:p>
@@ -301,7 +364,15 @@
         </w:numPr>
       </w:pPr>
       <w:r>
-        <w:t>Deploy to github pages</w:t>
+        <w:t xml:space="preserve">Deploy to </w:t>
+      </w:r>
+      <w:proofErr w:type="spellStart"/>
+      <w:r>
+        <w:t>github</w:t>
+      </w:r>
+      <w:proofErr w:type="spellEnd"/>
+      <w:r>
+        <w:t xml:space="preserve"> pages</w:t>
       </w:r>
     </w:p>
     <w:p/>
@@ -347,7 +418,138 @@
       </w:r>
     </w:p>
     <w:p/>
-    <w:p/>
+    <w:p>
+      <w:pPr>
+        <w:rPr>
+          <w:b/>
+          <w:bCs/>
+        </w:rPr>
+      </w:pPr>
+      <w:r>
+        <w:rPr>
+          <w:b/>
+          <w:bCs/>
+        </w:rPr>
+        <w:t>Set up and execution:</w:t>
+      </w:r>
+    </w:p>
+    <w:p>
+      <w:pPr>
+        <w:pStyle w:val="ListParagraph"/>
+        <w:numPr>
+          <w:ilvl w:val="0"/>
+          <w:numId w:val="5"/>
+        </w:numPr>
+      </w:pPr>
+      <w:r>
+        <w:t>Get the data:</w:t>
+      </w:r>
+    </w:p>
+    <w:p>
+      <w:pPr>
+        <w:pStyle w:val="ListParagraph"/>
+        <w:numPr>
+          <w:ilvl w:val="0"/>
+          <w:numId w:val="3"/>
+        </w:numPr>
+      </w:pPr>
+      <w:r>
+        <w:t xml:space="preserve">Install Kaggle on your terminal. Run </w:t>
+      </w:r>
+      <w:r>
+        <w:t xml:space="preserve"> </w:t>
+      </w:r>
+      <w:r>
+        <w:t>`</w:t>
+      </w:r>
+      <w:r>
+        <w:t xml:space="preserve">pip install </w:t>
+      </w:r>
+      <w:r>
+        <w:t>Kaggle</w:t>
+      </w:r>
+      <w:r>
+        <w:t>`</w:t>
+      </w:r>
+      <w:r>
+        <w:t xml:space="preserve"> in your terminal</w:t>
+      </w:r>
+    </w:p>
+    <w:p>
+      <w:pPr>
+        <w:pStyle w:val="ListParagraph"/>
+        <w:numPr>
+          <w:ilvl w:val="0"/>
+          <w:numId w:val="3"/>
+        </w:numPr>
+      </w:pPr>
+      <w:r>
+        <w:t xml:space="preserve">Go to </w:t>
+      </w:r>
+      <w:proofErr w:type="spellStart"/>
+      <w:r>
+        <w:t>kaggle’s</w:t>
+      </w:r>
+      <w:proofErr w:type="spellEnd"/>
+      <w:r>
+        <w:t xml:space="preserve"> webpage, create an account, go to account settings and create a new Token. You will get a </w:t>
+      </w:r>
+      <w:proofErr w:type="spellStart"/>
+      <w:r>
+        <w:t>json</w:t>
+      </w:r>
+      <w:proofErr w:type="spellEnd"/>
+      <w:r>
+        <w:t xml:space="preserve"> file. Save it in users/&lt;</w:t>
+      </w:r>
+      <w:proofErr w:type="spellStart"/>
+      <w:r>
+        <w:t>yourusername</w:t>
+      </w:r>
+      <w:proofErr w:type="spellEnd"/>
+      <w:r>
+        <w:t>&gt;/.</w:t>
+      </w:r>
+      <w:proofErr w:type="spellStart"/>
+      <w:r>
+        <w:t>kaggle</w:t>
+      </w:r>
+      <w:proofErr w:type="spellEnd"/>
+    </w:p>
+    <w:p>
+      <w:pPr>
+        <w:pStyle w:val="ListParagraph"/>
+        <w:numPr>
+          <w:ilvl w:val="0"/>
+          <w:numId w:val="3"/>
+        </w:numPr>
+      </w:pPr>
+      <w:r>
+        <w:t>In the terminal run `</w:t>
+      </w:r>
+      <w:proofErr w:type="spellStart"/>
+      <w:r>
+        <w:t>kaggle</w:t>
+      </w:r>
+      <w:proofErr w:type="spellEnd"/>
+      <w:r>
+        <w:t xml:space="preserve"> datasets download -d </w:t>
+      </w:r>
+      <w:proofErr w:type="spellStart"/>
+      <w:r>
+        <w:t>hummaamqaasim</w:t>
+      </w:r>
+      <w:proofErr w:type="spellEnd"/>
+      <w:r>
+        <w:t>/jobs-in-data</w:t>
+      </w:r>
+      <w:r>
+        <w:t>`</w:t>
+      </w:r>
+      <w:r>
+        <w:t xml:space="preserve">. </w:t>
+      </w:r>
+    </w:p>
     <w:sectPr>
       <w:pgSz w:w="11906" w:h="16838"/>
       <w:pgMar w:top="1440" w:right="1440" w:bottom="1440" w:left="1440" w:header="708" w:footer="708" w:gutter="0"/>
@@ -361,6 +563,95 @@
 <file path=word/numbering.xml><?xml version="1.0" encoding="utf-8"?>
 <w:numbering xmlns:wpc="http://schemas.microsoft.com/office/word/2010/wordprocessingCanvas" xmlns:cx="http://schemas.microsoft.com/office/drawing/2014/chartex" xmlns:cx1="http://schemas.microsoft.com/office/drawing/2015/9/8/chartex" xmlns:cx2="http://schemas.microsoft.com/office/drawing/2015/10/21/chartex" xmlns:cx3="http://schemas.microsoft.com/office/drawing/2016/5/9/chartex" xmlns:cx4="http://schemas.microsoft.com/office/drawing/2016/5/10/chartex" xmlns:cx5="http://schemas.microsoft.com/office/drawing/2016/5/11/chartex" xmlns:cx6="http://schemas.microsoft.com/office/drawing/2016/5/12/chartex" xmlns:cx7="http://schemas.microsoft.com/office/drawing/2016/5/13/chartex" xmlns:cx8="http://schemas.microsoft.com/office/drawing/2016/5/14/chartex" xmlns:mc="http://schemas.openxmlformats.org/markup-compatibility/2006" xmlns:aink="http://schemas.microsoft.com/office/drawing/2016/ink" xmlns:am3d="http://schemas.microsoft.com/office/drawing/2017/model3d" xmlns:o="urn:schemas-microsoft-com:office:office" xmlns:oel="http://schemas.microsoft.com/office/2019/extlst" xmlns:r="http://schemas.openxmlformats.org/officeDocument/2006/relationships" xmlns:m="http://schemas.openxmlformats.org/officeDocument/2006/math" xmlns:v="urn:schemas-microsoft-com:vml" xmlns:wp14="http://schemas.microsoft.com/office/word/2010/wordprocessingDrawing" xmlns:wp="http://schemas.openxmlformats.org/drawingml/2006/wordprocessingDrawing" xmlns:w10="urn:schemas-microsoft-com:office:word" xmlns:w="http://schemas.openxmlformats.org/wordprocessingml/2006/main" xmlns:w14="http://schemas.microsoft.com/office/word/2010/wordml" xmlns:w15="http://schemas.microsoft.com/office/word/2012/wordml" xmlns:w16cex="http://schemas.microsoft.com/office/word/2018/wordml/cex" xmlns:w16cid="http://schemas.microsoft.com/office/word/2016/wordml/cid" xmlns:w16="http://schemas.microsoft.com/office/word/2018/wordml" xmlns:w16sdtdh="http://schemas.microsoft.com/office/word/2020/wordml/sdtdatahash" xmlns:w16se="http://schemas.microsoft.com/office/word/2015/wordml/symex" xmlns:wpg="http://schemas.microsoft.com/office/word/2010/wordprocessingGroup" xmlns:wpi="http://schemas.microsoft.com/office/word/2010/wordprocessingInk" xmlns:wne="http://schemas.microsoft.com/office/word/2006/wordml" xmlns:wps="http://schemas.microsoft.com/office/word/2010/wordprocessingShape" mc:Ignorable="w14 w15 w16se w16cid w16 w16cex w16sdtdh wp14">
   <w:abstractNum w:abstractNumId="0" w15:restartNumberingAfterBreak="0">
+    <w:nsid w:val="0349497D"/>
+    <w:multiLevelType w:val="hybridMultilevel"/>
+    <w:tmpl w:val="AF2E10A8"/>
+    <w:lvl w:ilvl="0" w:tplc="0809000F">
+      <w:start w:val="1"/>
+      <w:numFmt w:val="decimal"/>
+      <w:lvlText w:val="%1."/>
+      <w:lvlJc w:val="left"/>
+      <w:pPr>
+        <w:ind w:left="720" w:hanging="360"/>
+      </w:pPr>
+      <w:rPr>
+        <w:rFonts w:hint="default"/>
+      </w:rPr>
+    </w:lvl>
+    <w:lvl w:ilvl="1" w:tplc="08090019" w:tentative="1">
+      <w:start w:val="1"/>
+      <w:numFmt w:val="lowerLetter"/>
+      <w:lvlText w:val="%2."/>
+      <w:lvlJc w:val="left"/>
+      <w:pPr>
+        <w:ind w:left="1440" w:hanging="360"/>
+      </w:pPr>
+    </w:lvl>
+    <w:lvl w:ilvl="2" w:tplc="0809001B" w:tentative="1">
+      <w:start w:val="1"/>
+      <w:numFmt w:val="lowerRoman"/>
+      <w:lvlText w:val="%3."/>
+      <w:lvlJc w:val="right"/>
+      <w:pPr>
+        <w:ind w:left="2160" w:hanging="180"/>
+      </w:pPr>
+    </w:lvl>
+    <w:lvl w:ilvl="3" w:tplc="0809000F" w:tentative="1">
+      <w:start w:val="1"/>
+      <w:numFmt w:val="decimal"/>
+      <w:lvlText w:val="%4."/>
+      <w:lvlJc w:val="left"/>
+      <w:pPr>
+        <w:ind w:left="2880" w:hanging="360"/>
+      </w:pPr>
+    </w:lvl>
+    <w:lvl w:ilvl="4" w:tplc="08090019" w:tentative="1">
+      <w:start w:val="1"/>
+      <w:numFmt w:val="lowerLetter"/>
+      <w:lvlText w:val="%5."/>
+      <w:lvlJc w:val="left"/>
+      <w:pPr>
+        <w:ind w:left="3600" w:hanging="360"/>
+      </w:pPr>
+    </w:lvl>
+    <w:lvl w:ilvl="5" w:tplc="0809001B" w:tentative="1">
+      <w:start w:val="1"/>
+      <w:numFmt w:val="lowerRoman"/>
+      <w:lvlText w:val="%6."/>
+      <w:lvlJc w:val="right"/>
+      <w:pPr>
+        <w:ind w:left="4320" w:hanging="180"/>
+      </w:pPr>
+    </w:lvl>
+    <w:lvl w:ilvl="6" w:tplc="0809000F" w:tentative="1">
+      <w:start w:val="1"/>
+      <w:numFmt w:val="decimal"/>
+      <w:lvlText w:val="%7."/>
+      <w:lvlJc w:val="left"/>
+      <w:pPr>
+        <w:ind w:left="5040" w:hanging="360"/>
+      </w:pPr>
+    </w:lvl>
+    <w:lvl w:ilvl="7" w:tplc="08090019" w:tentative="1">
+      <w:start w:val="1"/>
+      <w:numFmt w:val="lowerLetter"/>
+      <w:lvlText w:val="%8."/>
+      <w:lvlJc w:val="left"/>
+      <w:pPr>
+        <w:ind w:left="5760" w:hanging="360"/>
+      </w:pPr>
+    </w:lvl>
+    <w:lvl w:ilvl="8" w:tplc="0809001B" w:tentative="1">
+      <w:start w:val="1"/>
+      <w:numFmt w:val="lowerRoman"/>
+      <w:lvlText w:val="%9."/>
+      <w:lvlJc w:val="right"/>
+      <w:pPr>
+        <w:ind w:left="6480" w:hanging="180"/>
+      </w:pPr>
+    </w:lvl>
+  </w:abstractNum>
+  <w:abstractNum w:abstractNumId="1" w15:restartNumberingAfterBreak="0">
     <w:nsid w:val="0753241D"/>
     <w:multiLevelType w:val="hybridMultilevel"/>
     <w:tmpl w:val="AA5E4342"/>
@@ -473,7 +764,7 @@
       </w:rPr>
     </w:lvl>
   </w:abstractNum>
-  <w:abstractNum w:abstractNumId="1" w15:restartNumberingAfterBreak="0">
+  <w:abstractNum w:abstractNumId="2" w15:restartNumberingAfterBreak="0">
     <w:nsid w:val="1D8B1D6E"/>
     <w:multiLevelType w:val="hybridMultilevel"/>
     <w:tmpl w:val="6C129012"/>
@@ -562,7 +853,96 @@
       </w:pPr>
     </w:lvl>
   </w:abstractNum>
-  <w:abstractNum w:abstractNumId="2" w15:restartNumberingAfterBreak="0">
+  <w:abstractNum w:abstractNumId="3" w15:restartNumberingAfterBreak="0">
+    <w:nsid w:val="28F2100F"/>
+    <w:multiLevelType w:val="hybridMultilevel"/>
+    <w:tmpl w:val="BE72BEC6"/>
+    <w:lvl w:ilvl="0" w:tplc="0809000F">
+      <w:start w:val="1"/>
+      <w:numFmt w:val="decimal"/>
+      <w:lvlText w:val="%1."/>
+      <w:lvlJc w:val="left"/>
+      <w:pPr>
+        <w:ind w:left="720" w:hanging="360"/>
+      </w:pPr>
+      <w:rPr>
+        <w:rFonts w:hint="default"/>
+      </w:rPr>
+    </w:lvl>
+    <w:lvl w:ilvl="1" w:tplc="08090019" w:tentative="1">
+      <w:start w:val="1"/>
+      <w:numFmt w:val="lowerLetter"/>
+      <w:lvlText w:val="%2."/>
+      <w:lvlJc w:val="left"/>
+      <w:pPr>
+        <w:ind w:left="1440" w:hanging="360"/>
+      </w:pPr>
+    </w:lvl>
+    <w:lvl w:ilvl="2" w:tplc="0809001B" w:tentative="1">
+      <w:start w:val="1"/>
+      <w:numFmt w:val="lowerRoman"/>
+      <w:lvlText w:val="%3."/>
+      <w:lvlJc w:val="right"/>
+      <w:pPr>
+        <w:ind w:left="2160" w:hanging="180"/>
+      </w:pPr>
+    </w:lvl>
+    <w:lvl w:ilvl="3" w:tplc="0809000F" w:tentative="1">
+      <w:start w:val="1"/>
+      <w:numFmt w:val="decimal"/>
+      <w:lvlText w:val="%4."/>
+      <w:lvlJc w:val="left"/>
+      <w:pPr>
+        <w:ind w:left="2880" w:hanging="360"/>
+      </w:pPr>
+    </w:lvl>
+    <w:lvl w:ilvl="4" w:tplc="08090019" w:tentative="1">
+      <w:start w:val="1"/>
+      <w:numFmt w:val="lowerLetter"/>
+      <w:lvlText w:val="%5."/>
+      <w:lvlJc w:val="left"/>
+      <w:pPr>
+        <w:ind w:left="3600" w:hanging="360"/>
+      </w:pPr>
+    </w:lvl>
+    <w:lvl w:ilvl="5" w:tplc="0809001B" w:tentative="1">
+      <w:start w:val="1"/>
+      <w:numFmt w:val="lowerRoman"/>
+      <w:lvlText w:val="%6."/>
+      <w:lvlJc w:val="right"/>
+      <w:pPr>
+        <w:ind w:left="4320" w:hanging="180"/>
+      </w:pPr>
+    </w:lvl>
+    <w:lvl w:ilvl="6" w:tplc="0809000F" w:tentative="1">
+      <w:start w:val="1"/>
+      <w:numFmt w:val="decimal"/>
+      <w:lvlText w:val="%7."/>
+      <w:lvlJc w:val="left"/>
+      <w:pPr>
+        <w:ind w:left="5040" w:hanging="360"/>
+      </w:pPr>
+    </w:lvl>
+    <w:lvl w:ilvl="7" w:tplc="08090019" w:tentative="1">
+      <w:start w:val="1"/>
+      <w:numFmt w:val="lowerLetter"/>
+      <w:lvlText w:val="%8."/>
+      <w:lvlJc w:val="left"/>
+      <w:pPr>
+        <w:ind w:left="5760" w:hanging="360"/>
+      </w:pPr>
+    </w:lvl>
+    <w:lvl w:ilvl="8" w:tplc="0809001B" w:tentative="1">
+      <w:start w:val="1"/>
+      <w:numFmt w:val="lowerRoman"/>
+      <w:lvlText w:val="%9."/>
+      <w:lvlJc w:val="right"/>
+      <w:pPr>
+        <w:ind w:left="6480" w:hanging="180"/>
+      </w:pPr>
+    </w:lvl>
+  </w:abstractNum>
+  <w:abstractNum w:abstractNumId="4" w15:restartNumberingAfterBreak="0">
     <w:nsid w:val="38DD345A"/>
     <w:multiLevelType w:val="hybridMultilevel"/>
     <w:tmpl w:val="6950BB20"/>
@@ -652,13 +1032,19 @@
     </w:lvl>
   </w:abstractNum>
   <w:num w:numId="1" w16cid:durableId="205022142">
+    <w:abstractNumId w:val="4"/>
+  </w:num>
+  <w:num w:numId="2" w16cid:durableId="1919633010">
     <w:abstractNumId w:val="2"/>
   </w:num>
-  <w:num w:numId="2" w16cid:durableId="1919633010">
+  <w:num w:numId="3" w16cid:durableId="1402675330">
     <w:abstractNumId w:val="1"/>
   </w:num>
-  <w:num w:numId="3" w16cid:durableId="1402675330">
+  <w:num w:numId="4" w16cid:durableId="750471778">
     <w:abstractNumId w:val="0"/>
+  </w:num>
+  <w:num w:numId="5" w16cid:durableId="107044558">
+    <w:abstractNumId w:val="3"/>
   </w:num>
 </w:numbering>
 </file>

</xml_diff>